<commit_message>
Added an example with overloading the array operator to the final review in week13 of btp200.
</commit_message>
<xml_diff>
--- a/btp200/Week13/FinalReview/FinalReview.docx
+++ b/btp200/Week13/FinalReview/FinalReview.docx
@@ -540,6 +540,7 @@
           <w:color w:val="000000"/>
           <w:sz w:val="19"/>
           <w:szCs w:val="19"/>
+          <w:lang w:val="fr-FR"/>
         </w:rPr>
       </w:pPr>
       <w:r>
@@ -557,6 +558,7 @@
           <w:color w:val="000000"/>
           <w:sz w:val="19"/>
           <w:szCs w:val="19"/>
+          <w:lang w:val="fr-FR"/>
         </w:rPr>
         <w:t>Shape(</w:t>
       </w:r>
@@ -566,6 +568,7 @@
           <w:color w:val="0000FF"/>
           <w:sz w:val="19"/>
           <w:szCs w:val="19"/>
+          <w:lang w:val="fr-FR"/>
         </w:rPr>
         <w:t>double</w:t>
       </w:r>
@@ -575,6 +578,7 @@
           <w:color w:val="000000"/>
           <w:sz w:val="19"/>
           <w:szCs w:val="19"/>
+          <w:lang w:val="fr-FR"/>
         </w:rPr>
         <w:t xml:space="preserve"> </w:t>
       </w:r>
@@ -584,6 +588,7 @@
           <w:color w:val="808080"/>
           <w:sz w:val="19"/>
           <w:szCs w:val="19"/>
+          <w:lang w:val="fr-FR"/>
         </w:rPr>
         <w:t>l</w:t>
       </w:r>
@@ -593,6 +598,7 @@
           <w:color w:val="000000"/>
           <w:sz w:val="19"/>
           <w:szCs w:val="19"/>
+          <w:lang w:val="fr-FR"/>
         </w:rPr>
         <w:t xml:space="preserve">, </w:t>
       </w:r>
@@ -602,6 +608,7 @@
           <w:color w:val="0000FF"/>
           <w:sz w:val="19"/>
           <w:szCs w:val="19"/>
+          <w:lang w:val="fr-FR"/>
         </w:rPr>
         <w:t>double</w:t>
       </w:r>
@@ -611,6 +618,7 @@
           <w:color w:val="000000"/>
           <w:sz w:val="19"/>
           <w:szCs w:val="19"/>
+          <w:lang w:val="fr-FR"/>
         </w:rPr>
         <w:t xml:space="preserve"> </w:t>
       </w:r>
@@ -620,6 +628,7 @@
           <w:color w:val="808080"/>
           <w:sz w:val="19"/>
           <w:szCs w:val="19"/>
+          <w:lang w:val="fr-FR"/>
         </w:rPr>
         <w:t>w</w:t>
       </w:r>
@@ -629,6 +638,7 @@
           <w:color w:val="000000"/>
           <w:sz w:val="19"/>
           <w:szCs w:val="19"/>
+          <w:lang w:val="fr-FR"/>
         </w:rPr>
         <w:t xml:space="preserve">, </w:t>
       </w:r>
@@ -638,6 +648,7 @@
           <w:color w:val="0000FF"/>
           <w:sz w:val="19"/>
           <w:szCs w:val="19"/>
+          <w:lang w:val="fr-FR"/>
         </w:rPr>
         <w:t>double</w:t>
       </w:r>
@@ -647,6 +658,7 @@
           <w:color w:val="000000"/>
           <w:sz w:val="19"/>
           <w:szCs w:val="19"/>
+          <w:lang w:val="fr-FR"/>
         </w:rPr>
         <w:t xml:space="preserve"> </w:t>
       </w:r>
@@ -656,6 +668,7 @@
           <w:color w:val="808080"/>
           <w:sz w:val="19"/>
           <w:szCs w:val="19"/>
+          <w:lang w:val="fr-FR"/>
         </w:rPr>
         <w:t>r</w:t>
       </w:r>
@@ -665,6 +678,7 @@
           <w:color w:val="000000"/>
           <w:sz w:val="19"/>
           <w:szCs w:val="19"/>
+          <w:lang w:val="fr-FR"/>
         </w:rPr>
         <w:t>) {</w:t>
       </w:r>
@@ -688,6 +702,7 @@
           <w:color w:val="000000"/>
           <w:sz w:val="19"/>
           <w:szCs w:val="19"/>
+          <w:lang w:val="fr-FR"/>
         </w:rPr>
         <w:t xml:space="preserve">        </w:t>
       </w:r>
@@ -3965,25 +3980,23 @@
           <w:color w:val="000000"/>
           <w:sz w:val="19"/>
           <w:szCs w:val="19"/>
-          <w:lang w:val="fr-FR"/>
-        </w:rPr>
-      </w:pPr>
-      <w:r>
-        <w:rPr>
-          <w:rFonts w:ascii="Consolas" w:hAnsi="Consolas" w:cs="Consolas"/>
-          <w:color w:val="000000"/>
-          <w:sz w:val="19"/>
-          <w:szCs w:val="19"/>
-        </w:rPr>
-        <w:tab/>
-      </w:r>
-      <w:r>
-        <w:rPr>
-          <w:rFonts w:ascii="Consolas" w:hAnsi="Consolas" w:cs="Consolas"/>
-          <w:color w:val="000000"/>
-          <w:sz w:val="19"/>
-          <w:szCs w:val="19"/>
-          <w:lang w:val="fr-FR"/>
+        </w:rPr>
+      </w:pPr>
+      <w:r>
+        <w:rPr>
+          <w:rFonts w:ascii="Consolas" w:hAnsi="Consolas" w:cs="Consolas"/>
+          <w:color w:val="000000"/>
+          <w:sz w:val="19"/>
+          <w:szCs w:val="19"/>
+        </w:rPr>
+        <w:tab/>
+      </w:r>
+      <w:r>
+        <w:rPr>
+          <w:rFonts w:ascii="Consolas" w:hAnsi="Consolas" w:cs="Consolas"/>
+          <w:color w:val="000000"/>
+          <w:sz w:val="19"/>
+          <w:szCs w:val="19"/>
         </w:rPr>
         <w:t>Circle(</w:t>
       </w:r>
@@ -3993,7 +4006,6 @@
           <w:color w:val="0000FF"/>
           <w:sz w:val="19"/>
           <w:szCs w:val="19"/>
-          <w:lang w:val="fr-FR"/>
         </w:rPr>
         <w:t>double</w:t>
       </w:r>
@@ -4003,7 +4015,6 @@
           <w:color w:val="000000"/>
           <w:sz w:val="19"/>
           <w:szCs w:val="19"/>
-          <w:lang w:val="fr-FR"/>
         </w:rPr>
         <w:t xml:space="preserve"> </w:t>
       </w:r>
@@ -4013,7 +4024,6 @@
           <w:color w:val="808080"/>
           <w:sz w:val="19"/>
           <w:szCs w:val="19"/>
-          <w:lang w:val="fr-FR"/>
         </w:rPr>
         <w:t>r</w:t>
       </w:r>
@@ -4023,7 +4033,6 @@
           <w:color w:val="000000"/>
           <w:sz w:val="19"/>
           <w:szCs w:val="19"/>
-          <w:lang w:val="fr-FR"/>
         </w:rPr>
         <w:t xml:space="preserve">, </w:t>
       </w:r>
@@ -4033,7 +4042,6 @@
           <w:color w:val="0000FF"/>
           <w:sz w:val="19"/>
           <w:szCs w:val="19"/>
-          <w:lang w:val="fr-FR"/>
         </w:rPr>
         <w:t>double</w:t>
       </w:r>
@@ -4043,7 +4051,6 @@
           <w:color w:val="000000"/>
           <w:sz w:val="19"/>
           <w:szCs w:val="19"/>
-          <w:lang w:val="fr-FR"/>
         </w:rPr>
         <w:t xml:space="preserve"> </w:t>
       </w:r>
@@ -4053,7 +4060,6 @@
           <w:color w:val="808080"/>
           <w:sz w:val="19"/>
           <w:szCs w:val="19"/>
-          <w:lang w:val="fr-FR"/>
         </w:rPr>
         <w:t>h</w:t>
       </w:r>
@@ -4063,7 +4069,6 @@
           <w:color w:val="000000"/>
           <w:sz w:val="19"/>
           <w:szCs w:val="19"/>
-          <w:lang w:val="fr-FR"/>
         </w:rPr>
         <w:t>) {</w:t>
       </w:r>
@@ -4087,17 +4092,15 @@
           <w:color w:val="000000"/>
           <w:sz w:val="19"/>
           <w:szCs w:val="19"/>
-          <w:lang w:val="fr-FR"/>
-        </w:rPr>
-        <w:tab/>
-      </w:r>
-      <w:r>
-        <w:rPr>
-          <w:rFonts w:ascii="Consolas" w:hAnsi="Consolas" w:cs="Consolas"/>
-          <w:color w:val="000000"/>
-          <w:sz w:val="19"/>
-          <w:szCs w:val="19"/>
-          <w:lang w:val="fr-FR"/>
+        </w:rPr>
+        <w:tab/>
+      </w:r>
+      <w:r>
+        <w:rPr>
+          <w:rFonts w:ascii="Consolas" w:hAnsi="Consolas" w:cs="Consolas"/>
+          <w:color w:val="000000"/>
+          <w:sz w:val="19"/>
+          <w:szCs w:val="19"/>
         </w:rPr>
         <w:tab/>
       </w:r>
@@ -17665,32 +17668,14 @@
         </w:numPr>
       </w:pPr>
       <w:r>
-        <w:t xml:space="preserve">Debug problem </w:t>
-      </w:r>
-      <w:r>
-        <w:t>2</w:t>
-      </w:r>
-      <w:r>
-        <w:t xml:space="preserve">: </w:t>
+        <w:t xml:space="preserve">Debug problem 2: </w:t>
       </w:r>
       <w:hyperlink r:id="rId14" w:history="1">
         <w:r>
           <w:rPr>
             <w:rStyle w:val="Hyperlink"/>
           </w:rPr>
-          <w:t>Debug</w:t>
-        </w:r>
-        <w:r>
-          <w:rPr>
-            <w:rStyle w:val="Hyperlink"/>
-          </w:rPr>
-          <w:t>3a</w:t>
-        </w:r>
-        <w:r>
-          <w:rPr>
-            <w:rStyle w:val="Hyperlink"/>
-          </w:rPr>
-          <w:t>.cpp</w:t>
+          <w:t>Debug3a.cpp</w:t>
         </w:r>
       </w:hyperlink>
     </w:p>
@@ -17708,13 +17693,7 @@
         </w:numPr>
       </w:pPr>
       <w:r>
-        <w:t xml:space="preserve">Debug problem </w:t>
-      </w:r>
-      <w:r>
-        <w:t>3</w:t>
-      </w:r>
-      <w:r>
-        <w:t xml:space="preserve">: </w:t>
+        <w:t xml:space="preserve">Debug problem 3: </w:t>
       </w:r>
       <w:hyperlink r:id="rId15" w:history="1">
         <w:r>
@@ -17739,13 +17718,7 @@
         </w:numPr>
       </w:pPr>
       <w:r>
-        <w:t xml:space="preserve">Debug problem </w:t>
-      </w:r>
-      <w:r>
-        <w:t>4</w:t>
-      </w:r>
-      <w:r>
-        <w:t xml:space="preserve">: </w:t>
+        <w:t xml:space="preserve">Debug problem 4: </w:t>
       </w:r>
       <w:hyperlink r:id="rId16" w:history="1">
         <w:r>
@@ -17770,13 +17743,7 @@
         </w:numPr>
       </w:pPr>
       <w:r>
-        <w:t xml:space="preserve">Debug problem </w:t>
-      </w:r>
-      <w:r>
-        <w:t>5</w:t>
-      </w:r>
-      <w:r>
-        <w:t xml:space="preserve">: </w:t>
+        <w:t xml:space="preserve">Debug problem 5: </w:t>
       </w:r>
       <w:hyperlink r:id="rId17" w:history="1">
         <w:r>
@@ -17799,15 +17766,14 @@
           <w:ilvl w:val="0"/>
           <w:numId w:val="1"/>
         </w:numPr>
-      </w:pPr>
-      <w:r>
-        <w:t xml:space="preserve">Debug problem </w:t>
-      </w:r>
-      <w:r>
-        <w:t>6</w:t>
-      </w:r>
-      <w:r>
-        <w:t xml:space="preserve">: </w:t>
+        <w:rPr>
+          <w:rStyle w:val="Hyperlink"/>
+          <w:color w:val="auto"/>
+          <w:u w:val="none"/>
+        </w:rPr>
+      </w:pPr>
+      <w:r>
+        <w:t xml:space="preserve">Debug problem 6: </w:t>
       </w:r>
       <w:hyperlink r:id="rId18" w:history="1">
         <w:r>
@@ -17817,6 +17783,73 @@
           <w:t>Debug5.cpp</w:t>
         </w:r>
       </w:hyperlink>
+    </w:p>
+    <w:p>
+      <w:pPr>
+        <w:pStyle w:val="ListParagraph"/>
+      </w:pPr>
+    </w:p>
+    <w:p/>
+    <w:p>
+      <w:pPr>
+        <w:jc w:val="center"/>
+        <w:rPr>
+          <w:b/>
+          <w:bCs/>
+          <w:color w:val="0070C0"/>
+          <w:sz w:val="24"/>
+          <w:szCs w:val="24"/>
+        </w:rPr>
+      </w:pPr>
+      <w:r>
+        <w:rPr>
+          <w:b/>
+          <w:bCs/>
+          <w:color w:val="0070C0"/>
+          <w:sz w:val="24"/>
+          <w:szCs w:val="24"/>
+        </w:rPr>
+        <w:t>OPERATOR OVERLOADING</w:t>
+      </w:r>
+    </w:p>
+    <w:p>
+      <w:r>
+        <w:t xml:space="preserve">There is one example with overloading the array operator </w:t>
+      </w:r>
+      <w:r>
+        <w:rPr>
+          <w:b/>
+          <w:bCs/>
+        </w:rPr>
+        <w:t>[]</w:t>
+      </w:r>
+      <w:r>
+        <w:t xml:space="preserve">. See </w:t>
+      </w:r>
+      <w:hyperlink r:id="rId19" w:history="1">
+        <w:proofErr w:type="spellStart"/>
+        <w:r>
+          <w:rPr>
+            <w:rStyle w:val="Hyperlink"/>
+          </w:rPr>
+          <w:t>College.h</w:t>
+        </w:r>
+        <w:proofErr w:type="spellEnd"/>
+      </w:hyperlink>
+      <w:r>
+        <w:t xml:space="preserve"> and </w:t>
+      </w:r>
+      <w:hyperlink r:id="rId20" w:history="1">
+        <w:r>
+          <w:rPr>
+            <w:rStyle w:val="Hyperlink"/>
+          </w:rPr>
+          <w:t>ArrayOperator.cpp</w:t>
+        </w:r>
+      </w:hyperlink>
+      <w:r>
+        <w:t>.</w:t>
+      </w:r>
     </w:p>
     <w:sectPr>
       <w:pgSz w:w="12240" w:h="15840"/>

</xml_diff>